<commit_message>
update docx file ＆ add pdf file
</commit_message>
<xml_diff>
--- a/HC-05_AT_Master_Slave.docx
+++ b/HC-05_AT_Master_Slave.docx
@@ -57,11 +57,6 @@
       </w:r>
     </w:p>
     <w:p>
-      <w:pPr>
-        <w:rPr>
-          <w:rFonts w:hint="eastAsia"/>
-        </w:rPr>
-      </w:pPr>
       <w:r>
         <w:rPr>
           <w:rFonts w:hint="eastAsia"/>
@@ -69,21 +64,15 @@
         <w:t>V20</w:t>
       </w:r>
       <w:r>
-        <w:t>20.06.</w:t>
+        <w:t>20.06.0</w:t>
+      </w:r>
+      <w:r>
+        <w:t>7</w:t>
       </w:r>
       <w:bookmarkStart w:id="0" w:name="_GoBack"/>
       <w:bookmarkEnd w:id="0"/>
-      <w:r>
-        <w:t>06</w:t>
-      </w:r>
-    </w:p>
-    <w:p>
-      <w:pPr>
-        <w:rPr>
-          <w:rFonts w:hint="eastAsia"/>
-        </w:rPr>
-      </w:pPr>
-    </w:p>
+    </w:p>
+    <w:p/>
     <w:p/>
     <w:p>
       <w:r>
@@ -2047,9 +2036,6 @@
       <w:pPr>
         <w:pStyle w:val="a3"/>
         <w:ind w:leftChars="0" w:left="1080"/>
-        <w:rPr>
-          <w:rFonts w:hint="eastAsia"/>
-        </w:rPr>
       </w:pPr>
       <w:r>
         <w:t>再</w:t>
@@ -2917,6 +2903,54 @@
     </w:p>
     <w:p>
       <w:pPr>
+        <w:pStyle w:val="a3"/>
+        <w:ind w:leftChars="0" w:left="1080"/>
+      </w:pPr>
+      <w:r>
+        <w:t>設定完成後</w:t>
+      </w:r>
+      <w:r>
+        <w:rPr>
+          <w:rFonts w:hint="eastAsia"/>
+          <w:highlight w:val="yellow"/>
+        </w:rPr>
+        <w:t>Key pin</w:t>
+      </w:r>
+      <w:r>
+        <w:t>保持空接，就是不接線了，</w:t>
+      </w:r>
+    </w:p>
+    <w:p>
+      <w:pPr>
+        <w:pStyle w:val="a3"/>
+        <w:ind w:leftChars="0" w:left="1080"/>
+        <w:rPr>
+          <w:rFonts w:hint="eastAsia"/>
+        </w:rPr>
+      </w:pPr>
+      <w:r>
+        <w:t>才能進入一</w:t>
+      </w:r>
+      <w:r>
+        <w:rPr>
+          <w:rFonts w:hint="eastAsia"/>
+        </w:rPr>
+        <w:t>般</w:t>
+      </w:r>
+      <w:r>
+        <w:t>使用時的</w:t>
+      </w:r>
+      <w:r>
+        <w:rPr>
+          <w:rFonts w:ascii="Times New Roman" w:hAnsi="Times New Roman" w:cs="Times New Roman"/>
+          <w:kern w:val="0"/>
+          <w:szCs w:val="24"/>
+        </w:rPr>
+        <w:t>communication mode</w:t>
+      </w:r>
+    </w:p>
+    <w:p>
+      <w:pPr>
         <w:widowControl/>
       </w:pPr>
       <w:r>
@@ -3553,43 +3587,82 @@
     <w:p>
       <w:pPr>
         <w:pStyle w:val="a3"/>
-        <w:ind w:leftChars="0" w:left="360" w:firstLineChars="204" w:firstLine="490"/>
-      </w:pPr>
+        <w:ind w:leftChars="0" w:left="851"/>
+      </w:pPr>
+      <w:r>
+        <w:t>設定完成後</w:t>
+      </w:r>
+      <w:r>
+        <w:rPr>
+          <w:rFonts w:hint="eastAsia"/>
+          <w:highlight w:val="yellow"/>
+        </w:rPr>
+        <w:t>Key pin</w:t>
+      </w:r>
+      <w:r>
+        <w:t>保持空接，就是不接線了，</w:t>
+      </w:r>
+    </w:p>
+    <w:p>
+      <w:pPr>
+        <w:pStyle w:val="a3"/>
+        <w:ind w:leftChars="413" w:left="991"/>
+      </w:pPr>
+      <w:r>
+        <w:t>才能進入一</w:t>
+      </w:r>
+      <w:r>
+        <w:rPr>
+          <w:rFonts w:hint="eastAsia"/>
+        </w:rPr>
+        <w:t>般</w:t>
+      </w:r>
+      <w:r>
+        <w:t>使用時的</w:t>
+      </w:r>
+      <w:r>
+        <w:rPr>
+          <w:rFonts w:ascii="Times New Roman" w:hAnsi="Times New Roman" w:cs="Times New Roman"/>
+          <w:kern w:val="0"/>
+          <w:szCs w:val="24"/>
+        </w:rPr>
+        <w:t>communication mode</w:t>
+      </w:r>
     </w:p>
     <w:p>
       <w:pPr>
         <w:pStyle w:val="a3"/>
         <w:ind w:leftChars="0" w:left="360" w:firstLineChars="204" w:firstLine="490"/>
         <w:rPr>
-          <w:rFonts w:ascii="Consolas" w:eastAsia="微軟正黑體" w:hAnsi="Consolas" w:cs="微軟正黑體"/>
-        </w:rPr>
-      </w:pPr>
-      <w:r>
-        <w:rPr>
-          <w:rFonts w:ascii="Consolas" w:eastAsia="微軟正黑體" w:hAnsi="Consolas" w:cs="微軟正黑體" w:hint="eastAsia"/>
-        </w:rPr>
-        <w:t>關於</w:t>
-      </w:r>
-      <w:r>
-        <w:rPr>
-          <w:rFonts w:ascii="Consolas" w:eastAsia="微軟正黑體" w:hAnsi="Consolas" w:cs="微軟正黑體" w:hint="eastAsia"/>
-        </w:rPr>
-        <w:t xml:space="preserve">AT command </w:t>
-      </w:r>
-      <w:r>
-        <w:rPr>
-          <w:rFonts w:ascii="Consolas" w:eastAsia="微軟正黑體" w:hAnsi="Consolas" w:cs="微軟正黑體" w:hint="eastAsia"/>
-        </w:rPr>
-        <w:t>請看</w:t>
-      </w:r>
+          <w:rFonts w:hint="eastAsia"/>
+        </w:rPr>
+      </w:pPr>
     </w:p>
     <w:p>
       <w:pPr>
         <w:pStyle w:val="a3"/>
         <w:ind w:leftChars="0" w:left="360" w:firstLineChars="204" w:firstLine="490"/>
-      </w:pPr>
-      <w:r>
-        <w:t>HC-03/05 Embedded Bluetooth Serial Communication Module AT command set</w:t>
+        <w:rPr>
+          <w:rFonts w:ascii="Consolas" w:eastAsia="微軟正黑體" w:hAnsi="Consolas" w:cs="微軟正黑體"/>
+        </w:rPr>
+      </w:pPr>
+      <w:r>
+        <w:rPr>
+          <w:rFonts w:ascii="Consolas" w:eastAsia="微軟正黑體" w:hAnsi="Consolas" w:cs="微軟正黑體" w:hint="eastAsia"/>
+        </w:rPr>
+        <w:t>關於</w:t>
+      </w:r>
+      <w:r>
+        <w:rPr>
+          <w:rFonts w:ascii="Consolas" w:eastAsia="微軟正黑體" w:hAnsi="Consolas" w:cs="微軟正黑體" w:hint="eastAsia"/>
+        </w:rPr>
+        <w:t xml:space="preserve">AT command </w:t>
+      </w:r>
+      <w:r>
+        <w:rPr>
+          <w:rFonts w:ascii="Consolas" w:eastAsia="微軟正黑體" w:hAnsi="Consolas" w:cs="微軟正黑體" w:hint="eastAsia"/>
+        </w:rPr>
+        <w:t>請看</w:t>
       </w:r>
     </w:p>
     <w:p>
@@ -3598,10 +3671,7 @@
         <w:ind w:leftChars="0" w:left="360" w:firstLineChars="204" w:firstLine="490"/>
       </w:pPr>
       <w:r>
-        <w:t>附檔︰</w:t>
-      </w:r>
-      <w:r>
-        <w:t>HC-05_AT_command.pdf</w:t>
+        <w:t>HC-03/05 Embedded Bluetooth Serial Communication Module AT command set</w:t>
       </w:r>
     </w:p>
     <w:p>
@@ -3609,12 +3679,12 @@
         <w:pStyle w:val="a3"/>
         <w:ind w:leftChars="0" w:left="360" w:firstLineChars="204" w:firstLine="490"/>
       </w:pPr>
-    </w:p>
-    <w:p>
-      <w:pPr>
-        <w:pStyle w:val="a3"/>
-        <w:ind w:leftChars="0" w:left="360"/>
-      </w:pPr>
+      <w:r>
+        <w:t>附檔︰</w:t>
+      </w:r>
+      <w:r>
+        <w:t>HC-05_AT_command.pdf</w:t>
+      </w:r>
     </w:p>
     <w:p>
       <w:pPr>
@@ -3642,9 +3712,6 @@
       <w:pPr>
         <w:pStyle w:val="a3"/>
         <w:ind w:leftChars="0" w:left="360"/>
-        <w:rPr>
-          <w:rFonts w:hint="eastAsia"/>
-        </w:rPr>
       </w:pPr>
       <w:r>
         <w:rPr>
@@ -3662,6 +3729,9 @@
         <w:ind w:leftChars="0" w:left="360"/>
       </w:pPr>
       <w:r>
+        <w:rPr>
+          <w:noProof/>
+        </w:rPr>
         <w:drawing>
           <wp:inline distT="0" distB="0" distL="0" distR="0" wp14:anchorId="03CDB2DF" wp14:editId="32BCF1BB">
             <wp:extent cx="6121177" cy="6505575"/>
@@ -4678,9 +4748,6 @@
       <w:pPr>
         <w:pStyle w:val="a3"/>
         <w:ind w:leftChars="0" w:left="360"/>
-        <w:rPr>
-          <w:rFonts w:hint="eastAsia"/>
-        </w:rPr>
       </w:pPr>
       <w:r>
         <w:t>上</w:t>
@@ -5248,9 +5315,6 @@
       <w:pPr>
         <w:pStyle w:val="a3"/>
         <w:ind w:leftChars="0" w:left="360"/>
-        <w:rPr>
-          <w:rFonts w:hint="eastAsia"/>
-        </w:rPr>
       </w:pPr>
       <w:r>
         <w:rPr>
@@ -5450,9 +5514,6 @@
       <w:pPr>
         <w:pStyle w:val="a3"/>
         <w:ind w:leftChars="0" w:left="360"/>
-        <w:rPr>
-          <w:rFonts w:hint="eastAsia"/>
-        </w:rPr>
       </w:pPr>
     </w:p>
     <w:p>
@@ -5939,6 +6000,9 @@
     </w:p>
     <w:p>
       <w:r>
+        <w:rPr>
+          <w:noProof/>
+        </w:rPr>
         <w:drawing>
           <wp:inline distT="0" distB="0" distL="0" distR="0" wp14:anchorId="3658FEF6" wp14:editId="19FB8384">
             <wp:extent cx="6390640" cy="6808470"/>
@@ -5976,13 +6040,7 @@
         </w:drawing>
       </w:r>
     </w:p>
-    <w:p>
-      <w:pPr>
-        <w:rPr>
-          <w:rFonts w:hint="eastAsia"/>
-        </w:rPr>
-      </w:pPr>
-    </w:p>
+    <w:p/>
     <w:p>
       <w:pPr>
         <w:widowControl/>
@@ -7206,13 +7264,7 @@
       </w:r>
     </w:p>
     <w:p/>
-    <w:p>
-      <w:pPr>
-        <w:rPr>
-          <w:rFonts w:hint="eastAsia"/>
-        </w:rPr>
-      </w:pPr>
-    </w:p>
+    <w:p/>
     <w:p>
       <w:r>
         <w:rPr>
@@ -7310,11 +7362,6 @@
       </w:r>
     </w:p>
     <w:p>
-      <w:pPr>
-        <w:rPr>
-          <w:rFonts w:hint="eastAsia"/>
-        </w:rPr>
-      </w:pPr>
       <w:r>
         <w:rPr>
           <w:highlight w:val="yellow"/>
@@ -7429,15 +7476,12 @@
         <w:t>是可行的！</w:t>
       </w:r>
     </w:p>
-    <w:p>
-      <w:pPr>
-        <w:rPr>
-          <w:rFonts w:hint="eastAsia"/>
-        </w:rPr>
-      </w:pPr>
-    </w:p>
-    <w:p>
-      <w:r>
+    <w:p/>
+    <w:p>
+      <w:r>
+        <w:rPr>
+          <w:noProof/>
+        </w:rPr>
         <w:drawing>
           <wp:inline distT="0" distB="0" distL="0" distR="0" wp14:anchorId="118823AB" wp14:editId="690E899A">
             <wp:extent cx="6390640" cy="3789680"/>
@@ -7477,16 +7521,8 @@
     </w:p>
     <w:p/>
     <w:p>
-      <w:pPr>
-        <w:rPr>
-          <w:rFonts w:hint="eastAsia"/>
-        </w:rPr>
-      </w:pPr>
-      <w:r>
-        <w:t>也是只畫出</w:t>
-      </w:r>
-      <w:r>
-        <w:t>取代</w:t>
+      <w:r>
+        <w:t>也是只畫出取代</w:t>
       </w:r>
       <w:r>
         <w:rPr>
@@ -7502,11 +7538,6 @@
       </w:r>
     </w:p>
     <w:p>
-      <w:pPr>
-        <w:rPr>
-          <w:rFonts w:hint="eastAsia"/>
-        </w:rPr>
-      </w:pPr>
       <w:r>
         <w:t>程式和</w:t>
       </w:r>

</xml_diff>